<commit_message>
Update to Bo's Team Profile
</commit_message>
<xml_diff>
--- a/1. Team Profiles + Ideal Jobs(Brainstorm)/Bo- Intro to IT - Team Profile + Ideal Job.docx
+++ b/1. Team Profiles + Ideal Jobs(Brainstorm)/Bo- Intro to IT - Team Profile + Ideal Job.docx
@@ -385,11 +385,13 @@
     <w:p>
       <w:pPr>
         <w:pStyle w:val="Normal"/>
+        <w:bidi w:val="0"/>
+        <w:spacing w:before="0" w:beforeAutospacing="off" w:after="160" w:afterAutospacing="off" w:line="259" w:lineRule="auto"/>
         <w:ind w:left="0"/>
       </w:pPr>
       <w:r>
         <w:drawing>
-          <wp:inline wp14:editId="620A7A2F" wp14:anchorId="5BAA2FF1">
+          <wp:inline wp14:editId="2545B2EE" wp14:anchorId="5BAA2FF1">
             <wp:extent cx="5724524" cy="3771900"/>
             <wp:effectExtent l="0" t="0" r="0" b="0"/>
             <wp:docPr id="695125011" name="" descr="The Big Five &#10;74 &#10;To " title=""/>
@@ -404,10 +406,10 @@
                     <pic:cNvPicPr/>
                   </pic:nvPicPr>
                   <pic:blipFill>
-                    <a:blip r:embed="R7ca96663f61b40bf">
-                      <a:extLst>
+                    <a:blip r:embed="R377dd391be7445f2">
+                      <a:extLst xmlns:a="http://schemas.openxmlformats.org/drawingml/2006/main">
                         <a:ext xmlns:a="http://schemas.openxmlformats.org/drawingml/2006/main" uri="{28A0092B-C50C-407E-A947-70E740481C1C}">
-                          <a14:useLocalDpi val="0"/>
+                          <a14:useLocalDpi xmlns:a14="http://schemas.microsoft.com/office/drawing/2010/main" val="0"/>
                         </a:ext>
                       </a:extLst>
                     </a:blip>
@@ -416,7 +418,7 @@
                     </a:stretch>
                   </pic:blipFill>
                   <pic:spPr>
-                    <a:xfrm>
+                    <a:xfrm rot="0" flipH="0" flipV="0">
                       <a:off x="0" y="0"/>
                       <a:ext cx="5724524" cy="3771900"/>
                     </a:xfrm>
@@ -430,108 +432,6 @@
           </wp:inline>
         </w:drawing>
       </w:r>
-    </w:p>
-    <w:p>
-      <w:pPr>
-        <w:pStyle w:val="Normal"/>
-        <w:bidi w:val="0"/>
-        <w:spacing w:before="0" w:beforeAutospacing="off" w:after="160" w:afterAutospacing="off" w:line="259" w:lineRule="auto"/>
-        <w:ind w:left="0" w:right="0"/>
-        <w:jc w:val="left"/>
-        <w:rPr>
-          <w:b w:val="0"/>
-          <w:bCs w:val="0"/>
-        </w:rPr>
-      </w:pPr>
-      <w:r>
-        <w:rPr>
-          <w:b w:val="0"/>
-          <w:bCs w:val="0"/>
-        </w:rPr>
-        <w:t xml:space="preserve">My ‘16 Personalities’ test summarised me as a Logistician. This type of personality is known to be reliable they can stay focused and logical even during high intense situations. My learning style test showed I was primarily a </w:t>
-      </w:r>
-      <w:r>
-        <w:rPr>
-          <w:b w:val="0"/>
-          <w:bCs w:val="0"/>
-        </w:rPr>
-        <w:t>kinesthetic learner meaning I prefer learning new concepts by experiencing and experimenting with them without reading up on these concepts. Finally,</w:t>
-      </w:r>
-      <w:r>
-        <w:rPr>
-          <w:b w:val="0"/>
-          <w:bCs w:val="0"/>
-        </w:rPr>
-        <w:t xml:space="preserve"> in the ‘Big Five’ test, it showed I am a</w:t>
-      </w:r>
-      <w:r>
-        <w:rPr>
-          <w:b w:val="0"/>
-          <w:bCs w:val="0"/>
-        </w:rPr>
-        <w:t xml:space="preserve"> self-driven individual who focuses on completing his duties without compromising his morals and assume a leadership role for group work. </w:t>
-      </w:r>
-    </w:p>
-    <w:p>
-      <w:pPr>
-        <w:pStyle w:val="Normal"/>
-        <w:bidi w:val="0"/>
-        <w:spacing w:before="0" w:beforeAutospacing="off" w:after="160" w:afterAutospacing="off" w:line="259" w:lineRule="auto"/>
-        <w:ind w:left="0" w:right="0"/>
-        <w:jc w:val="left"/>
-        <w:rPr>
-          <w:b w:val="0"/>
-          <w:bCs w:val="0"/>
-        </w:rPr>
-      </w:pPr>
-      <w:r>
-        <w:rPr>
-          <w:b w:val="0"/>
-          <w:bCs w:val="0"/>
-        </w:rPr>
-        <w:t xml:space="preserve">A key point I understood from my test outcomes which may be useful to my team, is that I would assume the leadership role and duties in the team. Furthermore, my potential effectiveness as a leader is enhanced by my capability to manage stressful situations and remained focused on the task at hand. This means I can effectively manage and organise the team to complete tasks on schedule, delegate duties, and ensure members are contributing. This thereby can reduce panic and stress from disorganisation, having too much of a </w:t>
-      </w:r>
-      <w:r>
-        <w:rPr>
-          <w:b w:val="0"/>
-          <w:bCs w:val="0"/>
-        </w:rPr>
-        <w:t>workload</w:t>
-      </w:r>
-      <w:r>
-        <w:rPr>
-          <w:b w:val="0"/>
-          <w:bCs w:val="0"/>
-        </w:rPr>
-        <w:t xml:space="preserve">, or last-minute assignment rushes. This will also </w:t>
-      </w:r>
-      <w:r>
-        <w:rPr>
-          <w:b w:val="0"/>
-          <w:bCs w:val="0"/>
-        </w:rPr>
-        <w:t>provide</w:t>
-      </w:r>
-      <w:r>
-        <w:rPr>
-          <w:b w:val="0"/>
-          <w:bCs w:val="0"/>
-        </w:rPr>
-        <w:t xml:space="preserve"> opportunities for our work to be reviewed and improved before submission</w:t>
-      </w:r>
-    </w:p>
-    <w:p>
-      <w:pPr>
-        <w:pStyle w:val="Normal"/>
-        <w:bidi w:val="0"/>
-        <w:spacing w:before="0" w:beforeAutospacing="off" w:after="160" w:afterAutospacing="off" w:line="259" w:lineRule="auto"/>
-        <w:ind w:left="0" w:right="0"/>
-        <w:jc w:val="left"/>
-        <w:rPr>
-          <w:b w:val="0"/>
-          <w:bCs w:val="0"/>
-        </w:rPr>
-      </w:pPr>
     </w:p>
     <w:p>
       <w:pPr>

</xml_diff>